<commit_message>
Update Leitfaden und Legende für die DWA Transkription.docx
</commit_message>
<xml_diff>
--- a/Doc/Leitfaden und Legende für die DWA Transkription.docx
+++ b/Doc/Leitfaden und Legende für die DWA Transkription.docx
@@ -2472,8 +2472,6 @@
               </w:rPr>
               <w:t>Die Hunde w -&gt; Hunde (die, w)</w:t>
             </w:r>
-            <w:bookmarkStart w:id="0" w:name="_GoBack"/>
-            <w:bookmarkEnd w:id="0"/>
           </w:p>
         </w:tc>
       </w:tr>
@@ -2849,6 +2847,90 @@
       <w:proofErr w:type="gramEnd"/>
       <w:r>
         <w:t xml:space="preserve"> verwenden</w:t>
+      </w:r>
+    </w:p>
+    <w:p/>
+    <w:p>
+      <w:r>
+        <w:t>III_17_0003 Begräbnis</w:t>
+      </w:r>
+    </w:p>
+    <w:p>
+      <w:proofErr w:type="spellStart"/>
+      <w:r>
+        <w:t>Vergräbnis</w:t>
+      </w:r>
+      <w:proofErr w:type="spellEnd"/>
+      <w:r>
+        <w:t xml:space="preserve"> als </w:t>
+      </w:r>
+      <w:r>
+        <w:t>zweites</w:t>
+      </w:r>
+      <w:r>
+        <w:t xml:space="preserve"> </w:t>
+      </w:r>
+      <w:r>
+        <w:t>Wort</w:t>
+      </w:r>
+      <w:r>
+        <w:t>?</w:t>
+      </w:r>
+    </w:p>
+    <w:p>
+      <w:r>
+        <w:t xml:space="preserve">Was wenn es eine </w:t>
+      </w:r>
+      <w:r>
+        <w:t>Anmerkung</w:t>
+      </w:r>
+      <w:r>
+        <w:t xml:space="preserve"> des </w:t>
+      </w:r>
+      <w:r>
+        <w:t>Informanten</w:t>
+      </w:r>
+      <w:r>
+        <w:t xml:space="preserve"> ist und ich unsicher bin?</w:t>
+      </w:r>
+    </w:p>
+    <w:p>
+      <w:r>
+        <w:t>[&lt;(</w:t>
+      </w:r>
+      <w:proofErr w:type="spellStart"/>
+      <w:r>
+        <w:t>Vergräbnis</w:t>
+      </w:r>
+      <w:proofErr w:type="spellEnd"/>
+      <w:r>
+        <w:t>)&gt;]</w:t>
+      </w:r>
+    </w:p>
+    <w:p>
+      <w:r>
+        <w:t xml:space="preserve">Generell </w:t>
+      </w:r>
+      <w:proofErr w:type="gramStart"/>
+      <w:r>
+        <w:t>was</w:t>
+      </w:r>
+      <w:proofErr w:type="gramEnd"/>
+      <w:r>
+        <w:t xml:space="preserve"> wenn mehrere Klammern zusammenkommen</w:t>
+      </w:r>
+    </w:p>
+    <w:p>
+      <w:r>
+        <w:t xml:space="preserve">Und was ist wenn etwas vom </w:t>
+      </w:r>
+      <w:r>
+        <w:t>Informanten</w:t>
+      </w:r>
+      <w:bookmarkStart w:id="0" w:name="_GoBack"/>
+      <w:bookmarkEnd w:id="0"/>
+      <w:r>
+        <w:t xml:space="preserve"> in () steht</w:t>
       </w:r>
     </w:p>
     <w:sectPr>

</xml_diff>

<commit_message>
Update GeoRef und Leitfaden
</commit_message>
<xml_diff>
--- a/Doc/Leitfaden und Legende für die DWA Transkription.docx
+++ b/Doc/Leitfaden und Legende für die DWA Transkription.docx
@@ -17,6 +17,31 @@
           <w:szCs w:val="28"/>
         </w:rPr>
         <w:t>Leitfaden und Legende für die DWA Transkription</w:t>
+      </w:r>
+    </w:p>
+    <w:p>
+      <w:pPr>
+        <w:rPr>
+          <w:i/>
+        </w:rPr>
+      </w:pPr>
+      <w:r>
+        <w:rPr>
+          <w:i/>
+        </w:rPr>
+        <w:t xml:space="preserve">Stand: </w:t>
+      </w:r>
+      <w:r>
+        <w:rPr>
+          <w:i/>
+        </w:rPr>
+        <w:t>19.09</w:t>
+      </w:r>
+      <w:r>
+        <w:rPr>
+          <w:i/>
+        </w:rPr>
+        <w:t>.2022</w:t>
       </w:r>
     </w:p>
     <w:tbl>
@@ -124,6 +149,28 @@
               </w:rPr>
               <w:t>Mit #, # trennen</w:t>
             </w:r>
+            <w:r>
+              <w:rPr>
+                <w:sz w:val="20"/>
+                <w:szCs w:val="20"/>
+              </w:rPr>
+              <w:t xml:space="preserve"> </w:t>
+            </w:r>
+          </w:p>
+          <w:p>
+            <w:pPr>
+              <w:rPr>
+                <w:sz w:val="20"/>
+                <w:szCs w:val="20"/>
+              </w:rPr>
+            </w:pPr>
+            <w:r>
+              <w:rPr>
+                <w:sz w:val="20"/>
+                <w:szCs w:val="20"/>
+              </w:rPr>
+              <w:t>(Komma Leerzeichen)</w:t>
+            </w:r>
           </w:p>
         </w:tc>
         <w:tc>
@@ -196,6 +243,21 @@
               <w:t>Nach dem Wort in ()</w:t>
             </w:r>
           </w:p>
+          <w:p>
+            <w:pPr>
+              <w:rPr>
+                <w:sz w:val="20"/>
+                <w:szCs w:val="20"/>
+              </w:rPr>
+            </w:pPr>
+            <w:r>
+              <w:rPr>
+                <w:sz w:val="20"/>
+                <w:szCs w:val="20"/>
+              </w:rPr>
+              <w:t>Erst Artikel, dann Geschlecht</w:t>
+            </w:r>
+          </w:p>
         </w:tc>
         <w:tc>
           <w:tcPr>
@@ -230,6 +292,21 @@
                 <w:szCs w:val="20"/>
               </w:rPr>
               <w:t xml:space="preserve"> (m)</w:t>
+            </w:r>
+          </w:p>
+          <w:p>
+            <w:pPr>
+              <w:rPr>
+                <w:sz w:val="20"/>
+                <w:szCs w:val="20"/>
+              </w:rPr>
+            </w:pPr>
+            <w:r>
+              <w:rPr>
+                <w:sz w:val="20"/>
+                <w:szCs w:val="20"/>
+              </w:rPr>
+              <w:t>Hunde (die, w)</w:t>
             </w:r>
           </w:p>
         </w:tc>
@@ -2131,53 +2208,35 @@
                 <w:sz w:val="20"/>
                 <w:szCs w:val="20"/>
               </w:rPr>
-              <w:t>Einfach übernehmen wie es dort steht.</w:t>
-            </w:r>
-          </w:p>
-        </w:tc>
-        <w:tc>
-          <w:tcPr>
-            <w:tcW w:w="3021" w:type="dxa"/>
-          </w:tcPr>
-          <w:p>
-            <w:pPr>
-              <w:rPr>
-                <w:sz w:val="20"/>
-                <w:szCs w:val="20"/>
-              </w:rPr>
-            </w:pPr>
-            <w:r>
-              <w:rPr>
-                <w:sz w:val="20"/>
-                <w:szCs w:val="20"/>
-              </w:rPr>
-              <w:t xml:space="preserve">Kr. </w:t>
-            </w:r>
-            <w:proofErr w:type="spellStart"/>
-            <w:r>
-              <w:rPr>
-                <w:sz w:val="20"/>
-                <w:szCs w:val="20"/>
-              </w:rPr>
-              <w:t>Sudtondern</w:t>
-            </w:r>
-            <w:proofErr w:type="spellEnd"/>
-            <w:r>
-              <w:rPr>
-                <w:sz w:val="20"/>
-                <w:szCs w:val="20"/>
-              </w:rPr>
-              <w:t xml:space="preserve"> -&gt; Kr. </w:t>
-            </w:r>
-            <w:proofErr w:type="spellStart"/>
-            <w:r>
-              <w:rPr>
-                <w:sz w:val="20"/>
-                <w:szCs w:val="20"/>
-              </w:rPr>
-              <w:t>Sudtondern</w:t>
-            </w:r>
-            <w:proofErr w:type="spellEnd"/>
+              <w:t>Wenn möglich</w:t>
+            </w:r>
+            <w:r>
+              <w:rPr>
+                <w:sz w:val="20"/>
+                <w:szCs w:val="20"/>
+              </w:rPr>
+              <w:t xml:space="preserve"> Trennung in Ort, Kreis, Provinz</w:t>
+            </w:r>
+          </w:p>
+        </w:tc>
+        <w:tc>
+          <w:tcPr>
+            <w:tcW w:w="3021" w:type="dxa"/>
+          </w:tcPr>
+          <w:p>
+            <w:pPr>
+              <w:rPr>
+                <w:sz w:val="20"/>
+                <w:szCs w:val="20"/>
+              </w:rPr>
+            </w:pPr>
+            <w:r>
+              <w:rPr>
+                <w:sz w:val="20"/>
+                <w:szCs w:val="20"/>
+              </w:rPr>
+              <w:t>Im Feld Kreis steht: „Kolmar, Elsass“ -&gt; bei Kreis „Kolmar“ bei Provinz „Elsass“</w:t>
+            </w:r>
           </w:p>
         </w:tc>
       </w:tr>
@@ -2336,6 +2395,7 @@
                 <w:sz w:val="20"/>
                 <w:szCs w:val="20"/>
               </w:rPr>
+              <w:lastRenderedPageBreak/>
               <w:t>Koordinaten Buchstaben – zusätzliche Buchstaben (mehr als x-y)</w:t>
             </w:r>
           </w:p>
@@ -2472,6 +2532,292 @@
               </w:rPr>
               <w:t>Die Hunde w -&gt; Hunde (die, w)</w:t>
             </w:r>
+          </w:p>
+        </w:tc>
+      </w:tr>
+      <w:tr>
+        <w:tc>
+          <w:tcPr>
+            <w:tcW w:w="3020" w:type="dxa"/>
+          </w:tcPr>
+          <w:p>
+            <w:pPr>
+              <w:rPr>
+                <w:sz w:val="20"/>
+                <w:szCs w:val="20"/>
+              </w:rPr>
+            </w:pPr>
+            <w:r>
+              <w:rPr>
+                <w:sz w:val="20"/>
+                <w:szCs w:val="20"/>
+              </w:rPr>
+              <w:t>Item „Hahn“</w:t>
+            </w:r>
+          </w:p>
+        </w:tc>
+        <w:tc>
+          <w:tcPr>
+            <w:tcW w:w="3021" w:type="dxa"/>
+          </w:tcPr>
+          <w:p>
+            <w:pPr>
+              <w:rPr>
+                <w:sz w:val="20"/>
+                <w:szCs w:val="20"/>
+              </w:rPr>
+            </w:pPr>
+            <w:r>
+              <w:rPr>
+                <w:sz w:val="20"/>
+                <w:szCs w:val="20"/>
+              </w:rPr>
+              <w:t xml:space="preserve">Nur maskuline Form </w:t>
+            </w:r>
+            <w:proofErr w:type="spellStart"/>
+            <w:r>
+              <w:rPr>
+                <w:sz w:val="20"/>
+                <w:szCs w:val="20"/>
+              </w:rPr>
+              <w:t>bzw</w:t>
+            </w:r>
+            <w:proofErr w:type="spellEnd"/>
+            <w:r>
+              <w:rPr>
+                <w:sz w:val="20"/>
+                <w:szCs w:val="20"/>
+              </w:rPr>
+              <w:t xml:space="preserve"> offenkundig </w:t>
+            </w:r>
+            <w:proofErr w:type="spellStart"/>
+            <w:r>
+              <w:rPr>
+                <w:sz w:val="20"/>
+                <w:szCs w:val="20"/>
+              </w:rPr>
+              <w:t>weibleiche</w:t>
+            </w:r>
+            <w:proofErr w:type="spellEnd"/>
+            <w:r>
+              <w:rPr>
+                <w:sz w:val="20"/>
+                <w:szCs w:val="20"/>
+              </w:rPr>
+              <w:t xml:space="preserve"> </w:t>
+            </w:r>
+            <w:proofErr w:type="spellStart"/>
+            <w:r>
+              <w:rPr>
+                <w:sz w:val="20"/>
+                <w:szCs w:val="20"/>
+              </w:rPr>
+              <w:t>From</w:t>
+            </w:r>
+            <w:proofErr w:type="spellEnd"/>
+            <w:r>
+              <w:rPr>
+                <w:sz w:val="20"/>
+                <w:szCs w:val="20"/>
+              </w:rPr>
+              <w:t xml:space="preserve"> nicht transliterieren!</w:t>
+            </w:r>
+          </w:p>
+        </w:tc>
+        <w:tc>
+          <w:tcPr>
+            <w:tcW w:w="3021" w:type="dxa"/>
+          </w:tcPr>
+          <w:p>
+            <w:pPr>
+              <w:rPr>
+                <w:sz w:val="20"/>
+                <w:szCs w:val="20"/>
+              </w:rPr>
+            </w:pPr>
+            <w:r>
+              <w:rPr>
+                <w:sz w:val="20"/>
+                <w:szCs w:val="20"/>
+              </w:rPr>
+              <w:t>Hahn, Henne -&gt; Hahn</w:t>
+            </w:r>
+          </w:p>
+        </w:tc>
+      </w:tr>
+      <w:tr>
+        <w:tc>
+          <w:tcPr>
+            <w:tcW w:w="3020" w:type="dxa"/>
+          </w:tcPr>
+          <w:p>
+            <w:pPr>
+              <w:rPr>
+                <w:sz w:val="20"/>
+                <w:szCs w:val="20"/>
+              </w:rPr>
+            </w:pPr>
+            <w:r>
+              <w:rPr>
+                <w:sz w:val="20"/>
+                <w:szCs w:val="20"/>
+              </w:rPr>
+              <w:t>Item „Tasse“</w:t>
+            </w:r>
+          </w:p>
+        </w:tc>
+        <w:tc>
+          <w:tcPr>
+            <w:tcW w:w="3021" w:type="dxa"/>
+          </w:tcPr>
+          <w:p>
+            <w:pPr>
+              <w:rPr>
+                <w:sz w:val="20"/>
+                <w:szCs w:val="20"/>
+              </w:rPr>
+            </w:pPr>
+            <w:proofErr w:type="gramStart"/>
+            <w:r>
+              <w:rPr>
+                <w:sz w:val="20"/>
+                <w:szCs w:val="20"/>
+              </w:rPr>
+              <w:t>Trennen</w:t>
+            </w:r>
+            <w:proofErr w:type="gramEnd"/>
+            <w:r>
+              <w:rPr>
+                <w:sz w:val="20"/>
+                <w:szCs w:val="20"/>
+              </w:rPr>
+              <w:t xml:space="preserve"> wenn </w:t>
+            </w:r>
+            <w:proofErr w:type="spellStart"/>
+            <w:r>
+              <w:rPr>
+                <w:sz w:val="20"/>
+                <w:szCs w:val="20"/>
+              </w:rPr>
+              <w:t>offenkudnig</w:t>
+            </w:r>
+            <w:proofErr w:type="spellEnd"/>
+            <w:r>
+              <w:rPr>
+                <w:sz w:val="20"/>
+                <w:szCs w:val="20"/>
+              </w:rPr>
+              <w:t xml:space="preserve"> in Tasse </w:t>
+            </w:r>
+            <w:proofErr w:type="spellStart"/>
+            <w:r>
+              <w:rPr>
+                <w:sz w:val="20"/>
+                <w:szCs w:val="20"/>
+              </w:rPr>
+              <w:t>allgemien</w:t>
+            </w:r>
+            <w:proofErr w:type="spellEnd"/>
+            <w:r>
+              <w:rPr>
+                <w:sz w:val="20"/>
+                <w:szCs w:val="20"/>
+              </w:rPr>
+              <w:t xml:space="preserve">, </w:t>
+            </w:r>
+            <w:proofErr w:type="spellStart"/>
+            <w:r>
+              <w:rPr>
+                <w:sz w:val="20"/>
+                <w:szCs w:val="20"/>
+              </w:rPr>
+              <w:t>Untertassse</w:t>
+            </w:r>
+            <w:proofErr w:type="spellEnd"/>
+            <w:r>
+              <w:rPr>
+                <w:sz w:val="20"/>
+                <w:szCs w:val="20"/>
+              </w:rPr>
+              <w:t>, Obertasse</w:t>
+            </w:r>
+          </w:p>
+        </w:tc>
+        <w:tc>
+          <w:tcPr>
+            <w:tcW w:w="3021" w:type="dxa"/>
+          </w:tcPr>
+          <w:p>
+            <w:pPr>
+              <w:rPr>
+                <w:sz w:val="20"/>
+                <w:szCs w:val="20"/>
+              </w:rPr>
+            </w:pPr>
+          </w:p>
+        </w:tc>
+      </w:tr>
+      <w:tr>
+        <w:tc>
+          <w:tcPr>
+            <w:tcW w:w="3020" w:type="dxa"/>
+          </w:tcPr>
+          <w:p>
+            <w:pPr>
+              <w:rPr>
+                <w:sz w:val="20"/>
+                <w:szCs w:val="20"/>
+              </w:rPr>
+            </w:pPr>
+            <w:r>
+              <w:rPr>
+                <w:sz w:val="20"/>
+                <w:szCs w:val="20"/>
+              </w:rPr>
+              <w:t>Item „Holunder“</w:t>
+            </w:r>
+          </w:p>
+        </w:tc>
+        <w:tc>
+          <w:tcPr>
+            <w:tcW w:w="3021" w:type="dxa"/>
+          </w:tcPr>
+          <w:p>
+            <w:pPr>
+              <w:rPr>
+                <w:sz w:val="20"/>
+                <w:szCs w:val="20"/>
+              </w:rPr>
+            </w:pPr>
+            <w:r>
+              <w:rPr>
+                <w:sz w:val="20"/>
+                <w:szCs w:val="20"/>
+              </w:rPr>
+              <w:t xml:space="preserve">Nicht weiter </w:t>
+            </w:r>
+            <w:proofErr w:type="spellStart"/>
+            <w:r>
+              <w:rPr>
+                <w:sz w:val="20"/>
+                <w:szCs w:val="20"/>
+              </w:rPr>
+              <w:t>Tr</w:t>
+            </w:r>
+            <w:proofErr w:type="spellEnd"/>
+          </w:p>
+        </w:tc>
+        <w:tc>
+          <w:tcPr>
+            <w:tcW w:w="3021" w:type="dxa"/>
+          </w:tcPr>
+          <w:p>
+            <w:pPr>
+              <w:rPr>
+                <w:sz w:val="20"/>
+                <w:szCs w:val="20"/>
+              </w:rPr>
+            </w:pPr>
           </w:p>
         </w:tc>
       </w:tr>
@@ -2479,32 +2825,317 @@
     <w:p>
       <w:pPr>
         <w:rPr>
-          <w:i/>
+          <w:sz w:val="40"/>
+          <w:szCs w:val="40"/>
         </w:rPr>
       </w:pPr>
-      <w:r>
-        <w:rPr>
-          <w:i/>
-        </w:rPr>
-        <w:t xml:space="preserve">Stand: </w:t>
-      </w:r>
-      <w:r>
-        <w:rPr>
-          <w:i/>
-        </w:rPr>
-        <w:t>06.07</w:t>
-      </w:r>
-      <w:r>
-        <w:rPr>
-          <w:i/>
-        </w:rPr>
-        <w:t>.2022</w:t>
-      </w:r>
     </w:p>
     <w:p>
-      <w:r>
-        <w:lastRenderedPageBreak/>
-        <w:t xml:space="preserve">Offene Fragen / Probleme </w:t>
+      <w:pPr>
+        <w:rPr>
+          <w:sz w:val="40"/>
+          <w:szCs w:val="40"/>
+        </w:rPr>
+      </w:pPr>
+    </w:p>
+    <w:p>
+      <w:pPr>
+        <w:rPr>
+          <w:sz w:val="40"/>
+          <w:szCs w:val="40"/>
+        </w:rPr>
+      </w:pPr>
+      <w:r>
+        <w:rPr>
+          <w:sz w:val="40"/>
+          <w:szCs w:val="40"/>
+        </w:rPr>
+        <w:t>Aktuelles</w:t>
+      </w:r>
+    </w:p>
+    <w:p>
+      <w:pPr>
+        <w:rPr>
+          <w:sz w:val="28"/>
+          <w:szCs w:val="28"/>
+        </w:rPr>
+      </w:pPr>
+      <w:r>
+        <w:rPr>
+          <w:sz w:val="28"/>
+          <w:szCs w:val="28"/>
+        </w:rPr>
+        <w:t>Wichtige neue Regeln</w:t>
+      </w:r>
+    </w:p>
+    <w:p>
+      <w:pPr>
+        <w:pStyle w:val="ListParagraph"/>
+        <w:numPr>
+          <w:ilvl w:val="0"/>
+          <w:numId w:val="5"/>
+        </w:numPr>
+        <w:rPr>
+          <w:highlight w:val="red"/>
+        </w:rPr>
+      </w:pPr>
+      <w:r>
+        <w:rPr>
+          <w:highlight w:val="red"/>
+        </w:rPr>
+        <w:t>Tasse trennen in 3 Spalten</w:t>
+      </w:r>
+      <w:r>
+        <w:rPr>
+          <w:highlight w:val="red"/>
+        </w:rPr>
+        <w:t xml:space="preserve"> (wird noch als </w:t>
+      </w:r>
+      <w:proofErr w:type="spellStart"/>
+      <w:r>
+        <w:rPr>
+          <w:highlight w:val="red"/>
+        </w:rPr>
+        <w:t>temp</w:t>
+      </w:r>
+      <w:bookmarkStart w:id="0" w:name="_GoBack"/>
+      <w:bookmarkEnd w:id="0"/>
+      <w:r>
+        <w:rPr>
+          <w:highlight w:val="red"/>
+        </w:rPr>
+        <w:t>late</w:t>
+      </w:r>
+      <w:proofErr w:type="spellEnd"/>
+      <w:r>
+        <w:rPr>
+          <w:highlight w:val="red"/>
+        </w:rPr>
+        <w:t xml:space="preserve"> bereit gestellt)</w:t>
+      </w:r>
+    </w:p>
+    <w:p>
+      <w:pPr>
+        <w:pStyle w:val="ListParagraph"/>
+        <w:numPr>
+          <w:ilvl w:val="1"/>
+          <w:numId w:val="5"/>
+        </w:numPr>
+      </w:pPr>
+      <w:r>
+        <w:t xml:space="preserve">Tasse, wenn nur ein </w:t>
+      </w:r>
+      <w:proofErr w:type="spellStart"/>
+      <w:r>
+        <w:t>IEntrag</w:t>
+      </w:r>
+      <w:proofErr w:type="spellEnd"/>
+      <w:r>
+        <w:t xml:space="preserve"> und </w:t>
+      </w:r>
+      <w:proofErr w:type="spellStart"/>
+      <w:r>
+        <w:t>duetich</w:t>
+      </w:r>
+      <w:proofErr w:type="spellEnd"/>
+      <w:r>
+        <w:t xml:space="preserve"> die Tasse meint</w:t>
+      </w:r>
+    </w:p>
+    <w:p>
+      <w:pPr>
+        <w:pStyle w:val="ListParagraph"/>
+        <w:numPr>
+          <w:ilvl w:val="1"/>
+          <w:numId w:val="5"/>
+        </w:numPr>
+      </w:pPr>
+      <w:proofErr w:type="gramStart"/>
+      <w:r>
+        <w:t>Untertasse</w:t>
+      </w:r>
+      <w:proofErr w:type="gramEnd"/>
+      <w:r>
+        <w:t xml:space="preserve"> wenn getrennt</w:t>
+      </w:r>
+    </w:p>
+    <w:p>
+      <w:pPr>
+        <w:pStyle w:val="ListParagraph"/>
+        <w:numPr>
+          <w:ilvl w:val="1"/>
+          <w:numId w:val="5"/>
+        </w:numPr>
+      </w:pPr>
+      <w:proofErr w:type="gramStart"/>
+      <w:r>
+        <w:t>Obertasse</w:t>
+      </w:r>
+      <w:proofErr w:type="gramEnd"/>
+      <w:r>
+        <w:t xml:space="preserve"> wenn getrennt</w:t>
+      </w:r>
+    </w:p>
+    <w:p>
+      <w:pPr>
+        <w:pStyle w:val="ListParagraph"/>
+        <w:numPr>
+          <w:ilvl w:val="0"/>
+          <w:numId w:val="5"/>
+        </w:numPr>
+      </w:pPr>
+      <w:r>
+        <w:t xml:space="preserve">Hahn </w:t>
+      </w:r>
+      <w:r>
+        <w:t>nur maskulin</w:t>
+      </w:r>
+      <w:r>
+        <w:t xml:space="preserve">, </w:t>
+      </w:r>
+      <w:proofErr w:type="spellStart"/>
+      <w:r>
+        <w:t>henne</w:t>
+      </w:r>
+      <w:proofErr w:type="spellEnd"/>
+      <w:r>
+        <w:t xml:space="preserve"> weglassen (rückwirkend)</w:t>
+      </w:r>
+    </w:p>
+    <w:p>
+      <w:pPr>
+        <w:pStyle w:val="ListParagraph"/>
+        <w:numPr>
+          <w:ilvl w:val="1"/>
+          <w:numId w:val="5"/>
+        </w:numPr>
+      </w:pPr>
+      <w:r>
+        <w:t>Henne (weibliches Huhn) löschen</w:t>
+      </w:r>
+    </w:p>
+    <w:p>
+      <w:pPr>
+        <w:pStyle w:val="ListParagraph"/>
+        <w:numPr>
+          <w:ilvl w:val="1"/>
+          <w:numId w:val="5"/>
+        </w:numPr>
+      </w:pPr>
+      <w:r>
+        <w:t>Plural</w:t>
+      </w:r>
+      <w:r>
+        <w:t xml:space="preserve"> </w:t>
+      </w:r>
+      <w:proofErr w:type="gramStart"/>
+      <w:r>
+        <w:t xml:space="preserve">rausnehmen </w:t>
+      </w:r>
+      <w:r>
+        <w:t>?</w:t>
+      </w:r>
+      <w:proofErr w:type="gramEnd"/>
+    </w:p>
+    <w:p>
+      <w:pPr>
+        <w:pStyle w:val="ListParagraph"/>
+        <w:numPr>
+          <w:ilvl w:val="0"/>
+          <w:numId w:val="5"/>
+        </w:numPr>
+      </w:pPr>
+      <w:r>
+        <w:t xml:space="preserve">Item „Holunder“ muss </w:t>
+      </w:r>
+      <w:proofErr w:type="spellStart"/>
+      <w:r>
+        <w:t>nihct</w:t>
+      </w:r>
+      <w:proofErr w:type="spellEnd"/>
+      <w:r>
+        <w:t xml:space="preserve"> weit</w:t>
+      </w:r>
+      <w:r>
+        <w:t>er transkribiert werden</w:t>
+      </w:r>
+    </w:p>
+    <w:p>
+      <w:pPr>
+        <w:pStyle w:val="ListParagraph"/>
+        <w:numPr>
+          <w:ilvl w:val="1"/>
+          <w:numId w:val="5"/>
+        </w:numPr>
+      </w:pPr>
+      <w:r>
+        <w:t>Kann gelöscht werden.</w:t>
+      </w:r>
+    </w:p>
+    <w:p>
+      <w:pPr>
+        <w:rPr>
+          <w:sz w:val="28"/>
+          <w:szCs w:val="28"/>
+        </w:rPr>
+      </w:pPr>
+      <w:r>
+        <w:rPr>
+          <w:sz w:val="28"/>
+          <w:szCs w:val="28"/>
+        </w:rPr>
+        <w:t xml:space="preserve">Allgemeine </w:t>
+      </w:r>
+      <w:r>
+        <w:rPr>
+          <w:sz w:val="28"/>
+          <w:szCs w:val="28"/>
+        </w:rPr>
+        <w:t>Anmerkungen</w:t>
+      </w:r>
+    </w:p>
+    <w:p>
+      <w:pPr>
+        <w:pStyle w:val="ListParagraph"/>
+        <w:numPr>
+          <w:ilvl w:val="0"/>
+          <w:numId w:val="5"/>
+        </w:numPr>
+      </w:pPr>
+      <w:r>
+        <w:t>Geburtsort d Lehrers</w:t>
+      </w:r>
+    </w:p>
+    <w:p>
+      <w:pPr>
+        <w:pStyle w:val="ListParagraph"/>
+        <w:numPr>
+          <w:ilvl w:val="1"/>
+          <w:numId w:val="5"/>
+        </w:numPr>
+      </w:pPr>
+      <w:r>
+        <w:t>Ort ist wichtiger als Kreis und Provinz.</w:t>
+      </w:r>
+    </w:p>
+    <w:p>
+      <w:pPr>
+        <w:pStyle w:val="ListParagraph"/>
+        <w:numPr>
+          <w:ilvl w:val="1"/>
+          <w:numId w:val="5"/>
+        </w:numPr>
+      </w:pPr>
+      <w:r>
+        <w:t xml:space="preserve">Wenn bei Ort </w:t>
+      </w:r>
+      <w:proofErr w:type="spellStart"/>
+      <w:r>
+        <w:t>Ort</w:t>
+      </w:r>
+      <w:proofErr w:type="spellEnd"/>
+      <w:r>
+        <w:t xml:space="preserve"> und Kreis steht -&gt; Ort in Spalte Ort, Kreis in Spalte Kreis</w:t>
       </w:r>
     </w:p>
     <w:p>
@@ -2516,16 +3147,23 @@
         </w:numPr>
       </w:pPr>
       <w:r>
-        <w:t xml:space="preserve">Wenn </w:t>
-      </w:r>
-      <w:r>
-        <w:t>Ortsnamen unklar</w:t>
-      </w:r>
-      <w:r>
-        <w:t xml:space="preserve"> sind</w:t>
-      </w:r>
-      <w:r>
-        <w:t xml:space="preserve">, mehrere Orte </w:t>
+        <w:t xml:space="preserve">Informant nennt zwei </w:t>
+      </w:r>
+      <w:proofErr w:type="spellStart"/>
+      <w:r>
+        <w:t>worte</w:t>
+      </w:r>
+      <w:proofErr w:type="spellEnd"/>
+      <w:r>
+        <w:t xml:space="preserve">, aber eins in </w:t>
+      </w:r>
+      <w:proofErr w:type="spellStart"/>
+      <w:r>
+        <w:t>klammern</w:t>
+      </w:r>
+      <w:proofErr w:type="spellEnd"/>
+      <w:r>
+        <w:t>.</w:t>
       </w:r>
     </w:p>
     <w:p>
@@ -2537,7 +3175,42 @@
         </w:numPr>
       </w:pPr>
       <w:r>
-        <w:t>Beispiel III_17_0004</w:t>
+        <w:t xml:space="preserve">-&gt; </w:t>
+      </w:r>
+      <w:r>
+        <w:rPr>
+          <w:highlight w:val="yellow"/>
+        </w:rPr>
+        <w:t xml:space="preserve">Als zwei </w:t>
+      </w:r>
+      <w:proofErr w:type="spellStart"/>
+      <w:r>
+        <w:rPr>
+          <w:highlight w:val="yellow"/>
+        </w:rPr>
+        <w:t>worte</w:t>
+      </w:r>
+      <w:proofErr w:type="spellEnd"/>
+      <w:r>
+        <w:rPr>
+          <w:highlight w:val="yellow"/>
+        </w:rPr>
+        <w:t xml:space="preserve"> Variation</w:t>
+      </w:r>
+    </w:p>
+    <w:p>
+      <w:pPr>
+        <w:rPr>
+          <w:sz w:val="28"/>
+          <w:szCs w:val="28"/>
+        </w:rPr>
+      </w:pPr>
+      <w:r>
+        <w:rPr>
+          <w:sz w:val="28"/>
+          <w:szCs w:val="28"/>
+        </w:rPr>
+        <w:t>Bogenspezifische Anmerkungen</w:t>
       </w:r>
     </w:p>
     <w:p>
@@ -2549,7 +3222,7 @@
         </w:numPr>
       </w:pPr>
       <w:r>
-        <w:t>Umgang mit Geschlecht UND Artikel</w:t>
+        <w:t xml:space="preserve">Wenn Ortsnamen unklar sind, mehrere Orte </w:t>
       </w:r>
     </w:p>
     <w:p>
@@ -2561,26 +3234,8 @@
         </w:numPr>
       </w:pPr>
       <w:r>
-        <w:t xml:space="preserve">Geschlecht hat mehr </w:t>
-      </w:r>
-      <w:proofErr w:type="spellStart"/>
-      <w:r>
-        <w:t>klassen</w:t>
-      </w:r>
-      <w:proofErr w:type="spellEnd"/>
-      <w:r>
-        <w:t xml:space="preserve"> als </w:t>
-      </w:r>
-      <w:proofErr w:type="spellStart"/>
-      <w:proofErr w:type="gramStart"/>
-      <w:r>
-        <w:t>m,w</w:t>
-      </w:r>
-      <w:proofErr w:type="gramEnd"/>
-      <w:r>
-        <w:t>,s</w:t>
-      </w:r>
-      <w:proofErr w:type="spellEnd"/>
+        <w:t>III_17_0004</w:t>
+      </w:r>
     </w:p>
     <w:p>
       <w:pPr>
@@ -2589,350 +3244,24 @@
           <w:ilvl w:val="1"/>
           <w:numId w:val="3"/>
         </w:numPr>
-      </w:pPr>
-      <w:r>
-        <w:t xml:space="preserve">-&gt; aktuelle </w:t>
-      </w:r>
-      <w:proofErr w:type="spellStart"/>
-      <w:r>
-        <w:t>vorabregel</w:t>
-      </w:r>
-      <w:proofErr w:type="spellEnd"/>
-      <w:r>
-        <w:t xml:space="preserve">: Wort (erst </w:t>
-      </w:r>
-      <w:proofErr w:type="spellStart"/>
-      <w:r>
-        <w:t>Artikjel</w:t>
-      </w:r>
-      <w:proofErr w:type="spellEnd"/>
-      <w:r>
-        <w:t xml:space="preserve">, dann </w:t>
-      </w:r>
-      <w:proofErr w:type="spellStart"/>
-      <w:r>
-        <w:t>Geschlehct</w:t>
-      </w:r>
-      <w:proofErr w:type="spellEnd"/>
-      <w:r>
-        <w:t>)</w:t>
-      </w:r>
-    </w:p>
-    <w:p>
-      <w:pPr>
-        <w:pStyle w:val="ListParagraph"/>
-        <w:numPr>
-          <w:ilvl w:val="1"/>
-          <w:numId w:val="3"/>
-        </w:numPr>
-      </w:pPr>
-      <w:r>
-        <w:t>Beispiel: Hunde (die, w)</w:t>
-      </w:r>
-    </w:p>
-    <w:p>
-      <w:pPr>
-        <w:pStyle w:val="ListParagraph"/>
-        <w:numPr>
-          <w:ilvl w:val="0"/>
-          <w:numId w:val="3"/>
-        </w:numPr>
-      </w:pPr>
-      <w:r>
-        <w:t xml:space="preserve">Informant nennt zwei </w:t>
-      </w:r>
-      <w:proofErr w:type="spellStart"/>
-      <w:r>
-        <w:t>worte</w:t>
-      </w:r>
-      <w:proofErr w:type="spellEnd"/>
-      <w:r>
-        <w:t xml:space="preserve">, aber eins in </w:t>
-      </w:r>
-      <w:proofErr w:type="spellStart"/>
-      <w:r>
-        <w:t>klammern</w:t>
-      </w:r>
-      <w:proofErr w:type="spellEnd"/>
-      <w:r>
-        <w:t>.</w:t>
-      </w:r>
-    </w:p>
-    <w:p>
-      <w:pPr>
-        <w:pStyle w:val="ListParagraph"/>
-        <w:numPr>
-          <w:ilvl w:val="1"/>
-          <w:numId w:val="3"/>
-        </w:numPr>
-      </w:pPr>
-      <w:r>
-        <w:t xml:space="preserve">Als 2 </w:t>
-      </w:r>
-      <w:proofErr w:type="spellStart"/>
-      <w:r>
-        <w:t>items</w:t>
-      </w:r>
-      <w:proofErr w:type="spellEnd"/>
-      <w:r>
-        <w:t xml:space="preserve"> </w:t>
-      </w:r>
-      <w:proofErr w:type="gramStart"/>
-      <w:r>
-        <w:t>mit ,</w:t>
-      </w:r>
-      <w:proofErr w:type="gramEnd"/>
-      <w:r>
-        <w:t xml:space="preserve"> trennen?</w:t>
-      </w:r>
-    </w:p>
-    <w:p>
-      <w:pPr>
-        <w:pStyle w:val="ListParagraph"/>
-        <w:numPr>
-          <w:ilvl w:val="1"/>
-          <w:numId w:val="3"/>
-        </w:numPr>
-      </w:pPr>
-      <w:r>
-        <w:t>Oder in {}</w:t>
-      </w:r>
-    </w:p>
-    <w:p>
-      <w:pPr>
-        <w:pStyle w:val="ListParagraph"/>
-        <w:numPr>
-          <w:ilvl w:val="0"/>
-          <w:numId w:val="3"/>
-        </w:numPr>
-      </w:pPr>
-      <w:r>
-        <w:t>Unicode: Tilde über zwei Buchstaben gehend (AL)</w:t>
-      </w:r>
-    </w:p>
-    <w:p>
-      <w:pPr>
-        <w:pStyle w:val="ListParagraph"/>
-        <w:numPr>
-          <w:ilvl w:val="0"/>
-          <w:numId w:val="3"/>
-        </w:numPr>
-      </w:pPr>
-      <w:r>
-        <w:t>Unterstichen wegen Betonung oder Aussprache (AL)</w:t>
-      </w:r>
-    </w:p>
-    <w:p>
-      <w:pPr>
-        <w:pStyle w:val="ListParagraph"/>
-        <w:numPr>
-          <w:ilvl w:val="0"/>
-          <w:numId w:val="3"/>
-        </w:numPr>
-      </w:pPr>
-      <w:r>
-        <w:t xml:space="preserve">Akzent oder </w:t>
-      </w:r>
-      <w:proofErr w:type="spellStart"/>
-      <w:r>
-        <w:t>Apostrohpzeichen</w:t>
-      </w:r>
-      <w:proofErr w:type="spellEnd"/>
-    </w:p>
-    <w:p>
-      <w:pPr>
-        <w:pStyle w:val="ListParagraph"/>
-        <w:numPr>
-          <w:ilvl w:val="1"/>
-          <w:numId w:val="3"/>
-        </w:numPr>
-      </w:pPr>
-      <w:r>
-        <w:t>Beispiel: III_17_0072</w:t>
-      </w:r>
-    </w:p>
-    <w:p>
-      <w:pPr>
-        <w:pStyle w:val="ListParagraph"/>
-        <w:numPr>
-          <w:ilvl w:val="0"/>
-          <w:numId w:val="3"/>
-        </w:numPr>
-      </w:pPr>
-      <w:r>
-        <w:t xml:space="preserve"> „e“ über dem Text</w:t>
-      </w:r>
-    </w:p>
-    <w:p>
-      <w:pPr>
-        <w:pStyle w:val="ListParagraph"/>
-        <w:numPr>
-          <w:ilvl w:val="1"/>
-          <w:numId w:val="3"/>
-        </w:numPr>
-      </w:pPr>
-      <w:r>
-        <w:t>Beispiel: III_17_0010</w:t>
+        <w:rPr>
+          <w:highlight w:val="yellow"/>
+        </w:rPr>
+      </w:pPr>
+      <w:r>
+        <w:rPr>
+          <w:highlight w:val="yellow"/>
+        </w:rPr>
+        <w:t>-&gt; Feldbach</w:t>
+      </w:r>
+      <w:r>
+        <w:rPr>
+          <w:highlight w:val="yellow"/>
+        </w:rPr>
+        <w:t xml:space="preserve"> (weil eindeutig durch unterstrichen gekennzeichnet)</w:t>
       </w:r>
     </w:p>
     <w:p/>
-    <w:p>
-      <w:r>
-        <w:t xml:space="preserve">Technische Fragen / Probleme (Coding, </w:t>
-      </w:r>
-      <w:proofErr w:type="spellStart"/>
-      <w:r>
-        <w:t>RegEx</w:t>
-      </w:r>
-      <w:proofErr w:type="spellEnd"/>
-      <w:r>
-        <w:t xml:space="preserve"> </w:t>
-      </w:r>
-      <w:proofErr w:type="spellStart"/>
-      <w:r>
-        <w:t>usability</w:t>
-      </w:r>
-      <w:proofErr w:type="spellEnd"/>
-      <w:r>
-        <w:t>)</w:t>
-      </w:r>
-    </w:p>
-    <w:p>
-      <w:pPr>
-        <w:pStyle w:val="ListParagraph"/>
-        <w:numPr>
-          <w:ilvl w:val="0"/>
-          <w:numId w:val="4"/>
-        </w:numPr>
-      </w:pPr>
-      <w:r>
-        <w:t xml:space="preserve">Artikel UND Geschlecht in () </w:t>
-      </w:r>
-      <w:proofErr w:type="gramStart"/>
-      <w:r>
-        <w:t>mit ,</w:t>
-      </w:r>
-      <w:proofErr w:type="gramEnd"/>
-      <w:r>
-        <w:t xml:space="preserve"> trennen</w:t>
-      </w:r>
-    </w:p>
-    <w:p>
-      <w:pPr>
-        <w:pStyle w:val="ListParagraph"/>
-        <w:numPr>
-          <w:ilvl w:val="1"/>
-          <w:numId w:val="4"/>
-        </w:numPr>
-      </w:pPr>
-      <w:r>
-        <w:t>Abfrage für mehrere Items muss dann ERST alles in () entfernen</w:t>
-      </w:r>
-    </w:p>
-    <w:p>
-      <w:pPr>
-        <w:pStyle w:val="ListParagraph"/>
-        <w:numPr>
-          <w:ilvl w:val="1"/>
-          <w:numId w:val="4"/>
-        </w:numPr>
-      </w:pPr>
-      <w:r>
-        <w:t>Alternative</w:t>
-      </w:r>
-      <w:proofErr w:type="gramStart"/>
-      <w:r>
-        <w:t>: ;</w:t>
-      </w:r>
-      <w:proofErr w:type="gramEnd"/>
-      <w:r>
-        <w:t xml:space="preserve"> verwenden</w:t>
-      </w:r>
-    </w:p>
-    <w:p/>
-    <w:p>
-      <w:r>
-        <w:t>III_17_0003 Begräbnis</w:t>
-      </w:r>
-    </w:p>
-    <w:p>
-      <w:proofErr w:type="spellStart"/>
-      <w:r>
-        <w:t>Vergräbnis</w:t>
-      </w:r>
-      <w:proofErr w:type="spellEnd"/>
-      <w:r>
-        <w:t xml:space="preserve"> als </w:t>
-      </w:r>
-      <w:r>
-        <w:t>zweites</w:t>
-      </w:r>
-      <w:r>
-        <w:t xml:space="preserve"> </w:t>
-      </w:r>
-      <w:r>
-        <w:t>Wort</w:t>
-      </w:r>
-      <w:r>
-        <w:t>?</w:t>
-      </w:r>
-    </w:p>
-    <w:p>
-      <w:r>
-        <w:t xml:space="preserve">Was wenn es eine </w:t>
-      </w:r>
-      <w:r>
-        <w:t>Anmerkung</w:t>
-      </w:r>
-      <w:r>
-        <w:t xml:space="preserve"> des </w:t>
-      </w:r>
-      <w:r>
-        <w:t>Informanten</w:t>
-      </w:r>
-      <w:r>
-        <w:t xml:space="preserve"> ist und ich unsicher bin?</w:t>
-      </w:r>
-    </w:p>
-    <w:p>
-      <w:r>
-        <w:t>[&lt;(</w:t>
-      </w:r>
-      <w:proofErr w:type="spellStart"/>
-      <w:r>
-        <w:t>Vergräbnis</w:t>
-      </w:r>
-      <w:proofErr w:type="spellEnd"/>
-      <w:r>
-        <w:t>)&gt;]</w:t>
-      </w:r>
-    </w:p>
-    <w:p>
-      <w:r>
-        <w:t xml:space="preserve">Generell </w:t>
-      </w:r>
-      <w:proofErr w:type="gramStart"/>
-      <w:r>
-        <w:t>was</w:t>
-      </w:r>
-      <w:proofErr w:type="gramEnd"/>
-      <w:r>
-        <w:t xml:space="preserve"> wenn mehrere Klammern zusammenkommen</w:t>
-      </w:r>
-    </w:p>
-    <w:p>
-      <w:r>
-        <w:t xml:space="preserve">Und was ist wenn etwas vom </w:t>
-      </w:r>
-      <w:r>
-        <w:t>Informanten</w:t>
-      </w:r>
-      <w:bookmarkStart w:id="0" w:name="_GoBack"/>
-      <w:bookmarkEnd w:id="0"/>
-      <w:r>
-        <w:t xml:space="preserve"> in () steht</w:t>
-      </w:r>
-    </w:p>
     <w:sectPr>
       <w:pgSz w:w="11906" w:h="16838"/>
       <w:pgMar w:top="1417" w:right="1417" w:bottom="1134" w:left="1417" w:header="720" w:footer="720" w:gutter="0"/>
@@ -3285,9 +3614,9 @@
     </w:lvl>
   </w:abstractNum>
   <w:abstractNum w:abstractNumId="3" w15:restartNumberingAfterBreak="0">
-    <w:nsid w:val="5C5C7C8F"/>
+    <w:nsid w:val="4C4A0116"/>
     <w:multiLevelType w:val="hybridMultilevel"/>
-    <w:tmpl w:val="AFE2FEE0"/>
+    <w:tmpl w:val="B88451EC"/>
     <w:lvl w:ilvl="0" w:tplc="04070001">
       <w:start w:val="1"/>
       <w:numFmt w:val="bullet"/>
@@ -3397,17 +3726,133 @@
       </w:rPr>
     </w:lvl>
   </w:abstractNum>
+  <w:abstractNum w:abstractNumId="4" w15:restartNumberingAfterBreak="0">
+    <w:nsid w:val="5C5C7C8F"/>
+    <w:multiLevelType w:val="hybridMultilevel"/>
+    <w:tmpl w:val="AFE2FEE0"/>
+    <w:lvl w:ilvl="0" w:tplc="04070001">
+      <w:start w:val="1"/>
+      <w:numFmt w:val="bullet"/>
+      <w:lvlText w:val=""/>
+      <w:lvlJc w:val="left"/>
+      <w:pPr>
+        <w:ind w:left="720" w:hanging="360"/>
+      </w:pPr>
+      <w:rPr>
+        <w:rFonts w:ascii="Symbol" w:hAnsi="Symbol" w:hint="default"/>
+      </w:rPr>
+    </w:lvl>
+    <w:lvl w:ilvl="1" w:tplc="04070003">
+      <w:start w:val="1"/>
+      <w:numFmt w:val="bullet"/>
+      <w:lvlText w:val="o"/>
+      <w:lvlJc w:val="left"/>
+      <w:pPr>
+        <w:ind w:left="1440" w:hanging="360"/>
+      </w:pPr>
+      <w:rPr>
+        <w:rFonts w:ascii="Courier New" w:hAnsi="Courier New" w:cs="Courier New" w:hint="default"/>
+      </w:rPr>
+    </w:lvl>
+    <w:lvl w:ilvl="2" w:tplc="04070005" w:tentative="1">
+      <w:start w:val="1"/>
+      <w:numFmt w:val="bullet"/>
+      <w:lvlText w:val=""/>
+      <w:lvlJc w:val="left"/>
+      <w:pPr>
+        <w:ind w:left="2160" w:hanging="360"/>
+      </w:pPr>
+      <w:rPr>
+        <w:rFonts w:ascii="Wingdings" w:hAnsi="Wingdings" w:hint="default"/>
+      </w:rPr>
+    </w:lvl>
+    <w:lvl w:ilvl="3" w:tplc="04070001" w:tentative="1">
+      <w:start w:val="1"/>
+      <w:numFmt w:val="bullet"/>
+      <w:lvlText w:val=""/>
+      <w:lvlJc w:val="left"/>
+      <w:pPr>
+        <w:ind w:left="2880" w:hanging="360"/>
+      </w:pPr>
+      <w:rPr>
+        <w:rFonts w:ascii="Symbol" w:hAnsi="Symbol" w:hint="default"/>
+      </w:rPr>
+    </w:lvl>
+    <w:lvl w:ilvl="4" w:tplc="04070003" w:tentative="1">
+      <w:start w:val="1"/>
+      <w:numFmt w:val="bullet"/>
+      <w:lvlText w:val="o"/>
+      <w:lvlJc w:val="left"/>
+      <w:pPr>
+        <w:ind w:left="3600" w:hanging="360"/>
+      </w:pPr>
+      <w:rPr>
+        <w:rFonts w:ascii="Courier New" w:hAnsi="Courier New" w:cs="Courier New" w:hint="default"/>
+      </w:rPr>
+    </w:lvl>
+    <w:lvl w:ilvl="5" w:tplc="04070005" w:tentative="1">
+      <w:start w:val="1"/>
+      <w:numFmt w:val="bullet"/>
+      <w:lvlText w:val=""/>
+      <w:lvlJc w:val="left"/>
+      <w:pPr>
+        <w:ind w:left="4320" w:hanging="360"/>
+      </w:pPr>
+      <w:rPr>
+        <w:rFonts w:ascii="Wingdings" w:hAnsi="Wingdings" w:hint="default"/>
+      </w:rPr>
+    </w:lvl>
+    <w:lvl w:ilvl="6" w:tplc="04070001" w:tentative="1">
+      <w:start w:val="1"/>
+      <w:numFmt w:val="bullet"/>
+      <w:lvlText w:val=""/>
+      <w:lvlJc w:val="left"/>
+      <w:pPr>
+        <w:ind w:left="5040" w:hanging="360"/>
+      </w:pPr>
+      <w:rPr>
+        <w:rFonts w:ascii="Symbol" w:hAnsi="Symbol" w:hint="default"/>
+      </w:rPr>
+    </w:lvl>
+    <w:lvl w:ilvl="7" w:tplc="04070003" w:tentative="1">
+      <w:start w:val="1"/>
+      <w:numFmt w:val="bullet"/>
+      <w:lvlText w:val="o"/>
+      <w:lvlJc w:val="left"/>
+      <w:pPr>
+        <w:ind w:left="5760" w:hanging="360"/>
+      </w:pPr>
+      <w:rPr>
+        <w:rFonts w:ascii="Courier New" w:hAnsi="Courier New" w:cs="Courier New" w:hint="default"/>
+      </w:rPr>
+    </w:lvl>
+    <w:lvl w:ilvl="8" w:tplc="04070005" w:tentative="1">
+      <w:start w:val="1"/>
+      <w:numFmt w:val="bullet"/>
+      <w:lvlText w:val=""/>
+      <w:lvlJc w:val="left"/>
+      <w:pPr>
+        <w:ind w:left="6480" w:hanging="360"/>
+      </w:pPr>
+      <w:rPr>
+        <w:rFonts w:ascii="Wingdings" w:hAnsi="Wingdings" w:hint="default"/>
+      </w:rPr>
+    </w:lvl>
+  </w:abstractNum>
   <w:num w:numId="1">
     <w:abstractNumId w:val="2"/>
   </w:num>
   <w:num w:numId="2">
-    <w:abstractNumId w:val="3"/>
+    <w:abstractNumId w:val="4"/>
   </w:num>
   <w:num w:numId="3">
     <w:abstractNumId w:val="1"/>
   </w:num>
   <w:num w:numId="4">
     <w:abstractNumId w:val="0"/>
+  </w:num>
+  <w:num w:numId="5">
+    <w:abstractNumId w:val="3"/>
   </w:num>
 </w:numbering>
 </file>

</xml_diff>